<commit_message>
Updating spotlight handout with survey link
</commit_message>
<xml_diff>
--- a/Spotlight handout.docx
+++ b/Spotlight handout.docx
@@ -10,8 +10,6 @@
       <w:r>
         <w:t>WUSTL Networks: finding student communities based on different labels</w:t>
       </w:r>
-      <w:bookmarkStart w:id="0" w:name="_GoBack"/>
-      <w:bookmarkEnd w:id="0"/>
     </w:p>
     <w:p>
       <w:pPr>
@@ -176,6 +174,8 @@
         </w:rPr>
         <w:t xml:space="preserve"> </w:t>
       </w:r>
+      <w:bookmarkStart w:id="0" w:name="_GoBack"/>
+      <w:bookmarkEnd w:id="0"/>
       <w:r>
         <w:rPr>
           <w:sz w:val="24"/>
@@ -188,15 +188,14 @@
           <w:sz w:val="24"/>
           <w:szCs w:val="24"/>
         </w:rPr>
-        <w:t>Survey link</w:t>
-      </w:r>
-      <w:proofErr w:type="gramStart"/>
+        <w:t xml:space="preserve">Survey link: </w:t>
+      </w:r>
       <w:r>
         <w:rPr>
           <w:sz w:val="24"/>
           <w:szCs w:val="24"/>
         </w:rPr>
-        <w:t xml:space="preserve">: </w:t>
+        <w:t>https://goo.gl/forms/V7YpqNRB2jbISli32</w:t>
       </w:r>
       <w:r>
         <w:rPr>
@@ -205,7 +204,6 @@
         </w:rPr>
         <w:t>)</w:t>
       </w:r>
-      <w:proofErr w:type="gramEnd"/>
     </w:p>
     <w:p>
       <w:pPr>

</xml_diff>